<commit_message>
All 5 working dialogs have appearance reason box and work.
</commit_message>
<xml_diff>
--- a/resources/Saved/22CRB00098_Not Guilty Bond Dialog.docx
+++ b/resources/Saved/22CRB00098_Not Guilty Bond Dialog.docx
@@ -605,7 +605,7 @@
           <w:sz w:val="20"/>
           <w:szCs w:val="20"/>
         </w:rPr>
-        <w:t xml:space="preserve"> on February 04, 2022</w:t>
+        <w:t xml:space="preserve"> on February 06, 2022</w:t>
       </w:r>
       <w:r>
         <w:rPr>
@@ -621,7 +621,7 @@
           <w:sz w:val="20"/>
           <w:szCs w:val="20"/>
         </w:rPr>
-        <w:t xml:space="preserve"> for Arraignment</w:t>
+        <w:t xml:space="preserve"> for arraignment</w:t>
       </w:r>
       <w:r>
         <w:rPr>
@@ -634,16 +634,6 @@
       <w:r>
         <w:rPr>
           <w:rFonts w:ascii="Palatino Linotype" w:hAnsi="Palatino Linotype"/>
-          <w:bCs/>
-          <w:sz w:val="20"/>
-          <w:szCs w:val="20"/>
-        </w:rPr>
-        <w:t xml:space="preserve">Defendant waived right to counsel.</w:t>
-      </w:r>
-      <w:r>
-        <w:rPr>
-          <w:rFonts w:ascii="Palatino Linotype" w:hAnsi="Palatino Linotype"/>
-          <w:bCs/>
           <w:sz w:val="20"/>
           <w:szCs w:val="20"/>
         </w:rPr>
@@ -656,15 +646,35 @@
           <w:sz w:val="20"/>
           <w:szCs w:val="20"/>
         </w:rPr>
+        <w:t xml:space="preserve">Defendant was represented by Garrett Smith, Public Defender.</w:t>
+      </w:r>
+      <w:r>
+        <w:rPr>
+          <w:rFonts w:ascii="Palatino Linotype" w:hAnsi="Palatino Linotype"/>
+          <w:bCs/>
+          <w:sz w:val="20"/>
+          <w:szCs w:val="20"/>
+        </w:rPr>
+        <w:t xml:space="preserve"> </w:t>
+      </w:r>
+      <w:r>
+        <w:rPr>
+          <w:rFonts w:ascii="Palatino Linotype" w:hAnsi="Palatino Linotype"/>
+          <w:bCs/>
+          <w:sz w:val="20"/>
+          <w:szCs w:val="20"/>
+        </w:rPr>
         <w:t xml:space="preserve"/>
       </w:r>
-      <w:r>
-        <w:rPr>
-          <w:rFonts w:ascii="Palatino Linotype" w:hAnsi="Palatino Linotype"/>
-          <w:sz w:val="20"/>
-          <w:szCs w:val="20"/>
-        </w:rPr>
-        <w:t xml:space="preserve"> The defendant </w:t>
+      <w:bookmarkStart w:id="0" w:name="_GoBack"/>
+      <w:bookmarkEnd w:id="0"/>
+      <w:r>
+        <w:rPr>
+          <w:rFonts w:ascii="Palatino Linotype" w:hAnsi="Palatino Linotype"/>
+          <w:sz w:val="20"/>
+          <w:szCs w:val="20"/>
+        </w:rPr>
+        <w:t xml:space="preserve">The defendant </w:t>
       </w:r>
       <w:r>
         <w:rPr>
@@ -1400,7 +1410,6 @@
           <w:szCs w:val="20"/>
         </w:rPr>
       </w:pPr>
-      <w:bookmarkStart w:id="0" w:name="_GoBack"/>
       <w:r>
         <w:rPr>
           <w:rFonts w:ascii="Palatino Linotype" w:hAnsi="Palatino Linotype"/>
@@ -1516,8 +1525,17 @@
           <w:sz w:val="20"/>
           <w:szCs w:val="20"/>
         </w:rPr>
+        <w:t xml:space="preserve">Defendant shall behave lawfully, comply with any protection orders and/or other orders of this Court, and </w:t>
+      </w:r>
+      <w:r>
+        <w:rPr>
+          <w:rFonts w:ascii="Palatino Linotype" w:hAnsi="Palatino Linotype"/>
+          <w:bCs/>
+          <w:sz w:val="20"/>
+          <w:szCs w:val="20"/>
+        </w:rPr>
         <w:lastRenderedPageBreak/>
-        <w:t>Defendant shall behave lawfully, comply with any protection orders and/or other orders of this Court, and shall maintain contact and cooperation with counsel of record.</w:t>
+        <w:t>shall maintain contact and cooperation with counsel of record.</w:t>
       </w:r>
     </w:p>
     <w:p>
@@ -1856,7 +1874,6 @@
         <w:t xml:space="preserve">Hemmeter</w:t>
       </w:r>
     </w:p>
-    <w:bookmarkEnd w:id="0"/>
     <w:p>
       <w:pPr>
         <w:tabs>
@@ -4107,7 +4124,7 @@
 </file>
 
 <file path=customXml/itemProps1.xml><?xml version="1.0" encoding="utf-8"?>
-<ds:datastoreItem xmlns:ds="http://schemas.openxmlformats.org/officeDocument/2006/customXml" ds:itemID="{2F816976-5139-4391-902E-C67CE1FD756B}">
+<ds:datastoreItem xmlns:ds="http://schemas.openxmlformats.org/officeDocument/2006/customXml" ds:itemID="{FCE70FC6-990C-406E-B7B8-8B4234F4DAD6}">
   <ds:schemaRefs>
     <ds:schemaRef ds:uri="http://schemas.openxmlformats.org/officeDocument/2006/bibliography"/>
   </ds:schemaRefs>

</xml_diff>

<commit_message>
Not Guilty Bond updated for add charge.
</commit_message>
<xml_diff>
--- a/resources/Saved/22CRB00098_Not Guilty Bond Dialog.docx
+++ b/resources/Saved/22CRB00098_Not Guilty Bond Dialog.docx
@@ -736,9 +736,10 @@
         <w:tblLook w:val="04A0" w:firstRow="1" w:lastRow="0" w:firstColumn="1" w:lastColumn="0" w:noHBand="0" w:noVBand="1"/>
       </w:tblPr>
       <w:tblGrid>
-        <w:gridCol w:w="2176"/>
-        <w:gridCol w:w="2176"/>
-        <w:gridCol w:w="3833"/>
+        <w:gridCol w:w="1632"/>
+        <w:gridCol w:w="1632"/>
+        <w:gridCol w:w="3289"/>
+        <w:gridCol w:w="1632"/>
       </w:tblGrid>
       <w:tr>
         <w:trPr>
@@ -855,6 +856,44 @@
                 <w:szCs w:val="20"/>
               </w:rPr>
               <w:t xml:space="preserve">ASSAULT</w:t>
+            </w:r>
+          </w:p>
+        </w:tc>
+        <w:tc>
+          <w:tcPr>
+            <w:tcW w:w="3289" w:type="dxa"/>
+          </w:tcPr>
+          <w:p>
+            <w:pPr>
+              <w:tabs>
+                <w:tab w:val="left" w:pos="-1080"/>
+                <w:tab w:val="left" w:pos="-720"/>
+                <w:tab w:val="left" w:pos="0"/>
+                <w:tab w:val="left" w:pos="720"/>
+                <w:tab w:val="left" w:pos="1440"/>
+                <w:tab w:val="left" w:pos="2160"/>
+                <w:tab w:val="left" w:pos="2880"/>
+                <w:tab w:val="left" w:pos="3600"/>
+                <w:tab w:val="left" w:pos="4320"/>
+                <w:tab w:val="left" w:pos="4680"/>
+              </w:tabs>
+              <w:rPr>
+                <w:rFonts w:ascii="Palatino Linotype" w:hAnsi="Palatino Linotype"/>
+                <w:b/>
+                <w:bCs/>
+                <w:sz w:val="20"/>
+                <w:szCs w:val="20"/>
+              </w:rPr>
+            </w:pPr>
+            <w:r>
+              <w:rPr>
+                <w:rFonts w:ascii="Palatino Linotype" w:hAnsi="Palatino Linotype"/>
+                <w:b/>
+                <w:bCs/>
+                <w:sz w:val="20"/>
+                <w:szCs w:val="20"/>
+              </w:rPr>
+              <w:t xml:space="preserve">Driving Under Suspension FTA, Fines or Child Support</w:t>
             </w:r>
           </w:p>
         </w:tc>
@@ -977,6 +1016,44 @@
             </w:r>
           </w:p>
         </w:tc>
+        <w:tc>
+          <w:tcPr>
+            <w:tcW w:w="3289" w:type="dxa"/>
+          </w:tcPr>
+          <w:p>
+            <w:pPr>
+              <w:tabs>
+                <w:tab w:val="left" w:pos="-1080"/>
+                <w:tab w:val="left" w:pos="-720"/>
+                <w:tab w:val="left" w:pos="0"/>
+                <w:tab w:val="left" w:pos="720"/>
+                <w:tab w:val="left" w:pos="1440"/>
+                <w:tab w:val="left" w:pos="2160"/>
+                <w:tab w:val="left" w:pos="2880"/>
+                <w:tab w:val="left" w:pos="3600"/>
+                <w:tab w:val="left" w:pos="4320"/>
+                <w:tab w:val="left" w:pos="4680"/>
+              </w:tabs>
+              <w:rPr>
+                <w:rFonts w:ascii="Palatino Linotype" w:hAnsi="Palatino Linotype"/>
+                <w:b/>
+                <w:bCs/>
+                <w:sz w:val="20"/>
+                <w:szCs w:val="20"/>
+              </w:rPr>
+            </w:pPr>
+            <w:r>
+              <w:rPr>
+                <w:rFonts w:ascii="Palatino Linotype" w:hAnsi="Palatino Linotype"/>
+                <w:b/>
+                <w:bCs/>
+                <w:sz w:val="20"/>
+                <w:szCs w:val="20"/>
+              </w:rPr>
+              <w:t xml:space="preserve">4510.111 </w:t>
+            </w:r>
+          </w:p>
+        </w:tc>
       </w:tr>
       <w:tr>
         <w:trPr>
@@ -1093,6 +1170,44 @@
                 <w:szCs w:val="20"/>
               </w:rPr>
               <w:t xml:space="preserve">M1</w:t>
+            </w:r>
+          </w:p>
+        </w:tc>
+        <w:tc>
+          <w:tcPr>
+            <w:tcW w:w="3289" w:type="dxa"/>
+          </w:tcPr>
+          <w:p>
+            <w:pPr>
+              <w:tabs>
+                <w:tab w:val="left" w:pos="-1080"/>
+                <w:tab w:val="left" w:pos="-720"/>
+                <w:tab w:val="left" w:pos="0"/>
+                <w:tab w:val="left" w:pos="720"/>
+                <w:tab w:val="left" w:pos="1440"/>
+                <w:tab w:val="left" w:pos="2160"/>
+                <w:tab w:val="left" w:pos="2880"/>
+                <w:tab w:val="left" w:pos="3600"/>
+                <w:tab w:val="left" w:pos="4320"/>
+                <w:tab w:val="left" w:pos="4680"/>
+              </w:tabs>
+              <w:rPr>
+                <w:rFonts w:ascii="Palatino Linotype" w:hAnsi="Palatino Linotype"/>
+                <w:b/>
+                <w:bCs/>
+                <w:sz w:val="20"/>
+                <w:szCs w:val="20"/>
+              </w:rPr>
+            </w:pPr>
+            <w:r>
+              <w:rPr>
+                <w:rFonts w:ascii="Palatino Linotype" w:hAnsi="Palatino Linotype"/>
+                <w:b/>
+                <w:bCs/>
+                <w:sz w:val="20"/>
+                <w:szCs w:val="20"/>
+              </w:rPr>
+              <w:t xml:space="preserve">Unclassified Misdemeanor</w:t>
             </w:r>
           </w:p>
         </w:tc>
@@ -1215,6 +1330,44 @@
             </w:r>
           </w:p>
         </w:tc>
+        <w:tc>
+          <w:tcPr>
+            <w:tcW w:w="3289" w:type="dxa"/>
+          </w:tcPr>
+          <w:p>
+            <w:pPr>
+              <w:tabs>
+                <w:tab w:val="left" w:pos="-1080"/>
+                <w:tab w:val="left" w:pos="-720"/>
+                <w:tab w:val="left" w:pos="0"/>
+                <w:tab w:val="left" w:pos="720"/>
+                <w:tab w:val="left" w:pos="1440"/>
+                <w:tab w:val="left" w:pos="2160"/>
+                <w:tab w:val="left" w:pos="2880"/>
+                <w:tab w:val="left" w:pos="3600"/>
+                <w:tab w:val="left" w:pos="4320"/>
+                <w:tab w:val="left" w:pos="4680"/>
+              </w:tabs>
+              <w:rPr>
+                <w:rFonts w:ascii="Palatino Linotype" w:hAnsi="Palatino Linotype"/>
+                <w:b/>
+                <w:bCs/>
+                <w:sz w:val="20"/>
+                <w:szCs w:val="20"/>
+              </w:rPr>
+            </w:pPr>
+            <w:r>
+              <w:rPr>
+                <w:rFonts w:ascii="Palatino Linotype" w:hAnsi="Palatino Linotype"/>
+                <w:b/>
+                <w:bCs/>
+                <w:sz w:val="20"/>
+                <w:szCs w:val="20"/>
+              </w:rPr>
+              <w:t xml:space="preserve">Not Guilty</w:t>
+            </w:r>
+          </w:p>
+        </w:tc>
       </w:tr>
     </w:tbl>
     <w:p>
@@ -1368,7 +1521,7 @@
           <w:sz w:val="20"/>
           <w:szCs w:val="20"/>
         </w:rPr>
-        <w:t xml:space="preserve">Recognizance (OR) Bond</w:t>
+        <w:t xml:space="preserve">10% Deposit, Cash or Surety Bond</w:t>
       </w:r>
       <w:r>
         <w:rPr>
@@ -1410,6 +1563,173 @@
           <w:szCs w:val="20"/>
         </w:rPr>
       </w:pPr>
+      <w:r>
+        <w:rPr>
+          <w:rFonts w:ascii="Palatino Linotype" w:hAnsi="Palatino Linotype"/>
+          <w:bCs/>
+          <w:color w:val="FF0000"/>
+          <w:sz w:val="20"/>
+          <w:szCs w:val="20"/>
+        </w:rPr>
+        <w:t xml:space="preserve"/>
+      </w:r>
+      <w:r>
+        <w:rPr>
+          <w:rFonts w:ascii="Palatino Linotype" w:hAnsi="Palatino Linotype"/>
+          <w:b/>
+          <w:bCs/>
+          <w:sz w:val="20"/>
+          <w:szCs w:val="20"/>
+        </w:rPr>
+        <w:t>Financial Conditions of Release:</w:t>
+      </w:r>
+    </w:p>
+    <w:p>
+      <w:pPr>
+        <w:tabs>
+          <w:tab w:val="center" w:pos="4680"/>
+        </w:tabs>
+        <w:jc w:val="both"/>
+        <w:rPr>
+          <w:rFonts w:ascii="Palatino Linotype" w:hAnsi="Palatino Linotype"/>
+          <w:bCs/>
+          <w:sz w:val="20"/>
+          <w:szCs w:val="20"/>
+        </w:rPr>
+      </w:pPr>
+      <w:r>
+        <w:rPr>
+          <w:rFonts w:ascii="Palatino Linotype" w:hAnsi="Palatino Linotype"/>
+          <w:b/>
+          <w:bCs/>
+          <w:sz w:val="20"/>
+          <w:szCs w:val="20"/>
+        </w:rPr>
+        <w:t xml:space="preserve">     </w:t>
+      </w:r>
+      <w:r>
+        <w:rPr>
+          <w:rFonts w:ascii="Palatino Linotype" w:hAnsi="Palatino Linotype"/>
+          <w:bCs/>
+          <w:sz w:val="20"/>
+          <w:szCs w:val="20"/>
+        </w:rPr>
+        <w:t xml:space="preserve">The Court finds that the following financial condition(s) are related to Defendant’s risk of non-appearance, the seriousness of the offense, and/or the previous criminal record of the Defendant.</w:t>
+      </w:r>
+    </w:p>
+    <w:p>
+      <w:pPr>
+        <w:pStyle w:val="ListParagraph"/>
+        <w:numPr>
+          <w:ilvl w:val="0"/>
+          <w:numId w:val="7"/>
+        </w:numPr>
+        <w:tabs>
+          <w:tab w:val="center" w:pos="4680"/>
+        </w:tabs>
+        <w:jc w:val="both"/>
+        <w:rPr>
+          <w:rFonts w:ascii="Palatino Linotype" w:hAnsi="Palatino Linotype"/>
+          <w:b/>
+          <w:bCs/>
+          <w:sz w:val="20"/>
+          <w:szCs w:val="20"/>
+        </w:rPr>
+      </w:pPr>
+      <w:r>
+        <w:rPr>
+          <w:rFonts w:ascii="Palatino Linotype" w:hAnsi="Palatino Linotype"/>
+          <w:bCs/>
+          <w:sz w:val="20"/>
+          <w:szCs w:val="20"/>
+          <w:u w:val="single"/>
+        </w:rPr>
+        <w:t xml:space="preserve">Defendant shall post a $2,500</w:t>
+      </w:r>
+      <w:r>
+        <w:rPr>
+          <w:rFonts w:ascii="Palatino Linotype" w:hAnsi="Palatino Linotype"/>
+          <w:bCs/>
+          <w:sz w:val="20"/>
+          <w:szCs w:val="20"/>
+          <w:u w:val="single"/>
+        </w:rPr>
+        <w:t xml:space="preserve"> bond secured by</w:t>
+      </w:r>
+      <w:r>
+        <w:rPr>
+          <w:rFonts w:ascii="Palatino Linotype" w:hAnsi="Palatino Linotype"/>
+          <w:bCs/>
+          <w:sz w:val="20"/>
+          <w:szCs w:val="20"/>
+          <w:u w:val="single"/>
+        </w:rPr>
+        <w:t xml:space="preserve"> </w:t>
+      </w:r>
+      <w:r>
+        <w:rPr>
+          <w:rFonts w:ascii="Palatino Linotype" w:hAnsi="Palatino Linotype"/>
+          <w:bCs/>
+          <w:color w:val="FF0000"/>
+          <w:sz w:val="20"/>
+          <w:szCs w:val="20"/>
+          <w:u w:val="single"/>
+        </w:rPr>
+        <w:t xml:space="preserve"/>
+      </w:r>
+      <w:r>
+        <w:rPr>
+          <w:rFonts w:ascii="Palatino Linotype" w:hAnsi="Palatino Linotype"/>
+          <w:bCs/>
+          <w:sz w:val="20"/>
+          <w:szCs w:val="20"/>
+          <w:u w:val="single"/>
+        </w:rPr>
+        <w:t>10% deposit,</w:t>
+      </w:r>
+      <w:r>
+        <w:rPr>
+          <w:rFonts w:ascii="Palatino Linotype" w:hAnsi="Palatino Linotype"/>
+          <w:bCs/>
+          <w:color w:val="FF0000"/>
+          <w:sz w:val="20"/>
+          <w:szCs w:val="20"/>
+          <w:u w:val="single"/>
+        </w:rPr>
+        <w:t xml:space="preserve"/>
+      </w:r>
+      <w:r>
+        <w:rPr>
+          <w:rFonts w:ascii="Palatino Linotype" w:hAnsi="Palatino Linotype"/>
+          <w:bCs/>
+          <w:sz w:val="20"/>
+          <w:szCs w:val="20"/>
+          <w:u w:val="single"/>
+        </w:rPr>
+        <w:t xml:space="preserve"> cash, or surety</w:t>
+      </w:r>
+      <w:r>
+        <w:rPr>
+          <w:rFonts w:ascii="Palatino Linotype" w:hAnsi="Palatino Linotype"/>
+          <w:bCs/>
+          <w:sz w:val="20"/>
+          <w:szCs w:val="20"/>
+        </w:rPr>
+        <w:t>.</w:t>
+      </w:r>
+      <w:r>
+        <w:rPr>
+          <w:rFonts w:ascii="Palatino Linotype" w:hAnsi="Palatino Linotype"/>
+          <w:bCs/>
+          <w:sz w:val="20"/>
+          <w:szCs w:val="20"/>
+        </w:rPr>
+        <w:t xml:space="preserve"/>
+        <w:br/>
+        <w:t xml:space="preserve"/>
+        <w:br/>
+        <w:t xml:space="preserve"/>
+      </w:r>
       <w:r>
         <w:rPr>
           <w:rFonts w:ascii="Palatino Linotype" w:hAnsi="Palatino Linotype"/>
@@ -1475,28 +1795,18 @@
           <w:bCs/>
           <w:sz w:val="20"/>
           <w:szCs w:val="20"/>
-          <w:u w:val="single"/>
-        </w:rPr>
-        <w:t>The defendant shall execute a personal recognizance bond</w:t>
-      </w:r>
-      <w:r>
-        <w:rPr>
-          <w:rFonts w:ascii="Palatino Linotype" w:hAnsi="Palatino Linotype"/>
-          <w:bCs/>
-          <w:sz w:val="20"/>
-          <w:szCs w:val="20"/>
-        </w:rPr>
-        <w:t>.</w:t>
-      </w:r>
-      <w:r>
-        <w:rPr>
-          <w:rFonts w:ascii="Palatino Linotype" w:hAnsi="Palatino Linotype"/>
-          <w:bCs/>
-          <w:color w:val="FF0000"/>
-          <w:sz w:val="20"/>
-          <w:szCs w:val="20"/>
-        </w:rPr>
-        <w:t xml:space="preserve"/>
+        </w:rPr>
+        <w:t xml:space="preserve">Defendant shall behave lawfully, comply with any protection orders and/or other orders of this Court, and </w:t>
+      </w:r>
+      <w:r>
+        <w:rPr>
+          <w:rFonts w:ascii="Palatino Linotype" w:hAnsi="Palatino Linotype"/>
+          <w:bCs/>
+          <w:sz w:val="20"/>
+          <w:szCs w:val="20"/>
+        </w:rPr>
+        <w:lastRenderedPageBreak/>
+        <w:t>shall maintain contact and cooperation with counsel of record.</w:t>
       </w:r>
     </w:p>
     <w:p>
@@ -1514,28 +1824,29 @@
           <w:rFonts w:ascii="Palatino Linotype" w:hAnsi="Palatino Linotype"/>
           <w:b/>
           <w:bCs/>
-          <w:sz w:val="20"/>
-          <w:szCs w:val="20"/>
-        </w:rPr>
-      </w:pPr>
-      <w:r>
-        <w:rPr>
-          <w:rFonts w:ascii="Palatino Linotype" w:hAnsi="Palatino Linotype"/>
-          <w:bCs/>
-          <w:sz w:val="20"/>
-          <w:szCs w:val="20"/>
-        </w:rPr>
-        <w:t xml:space="preserve">Defendant shall behave lawfully, comply with any protection orders and/or other orders of this Court, and </w:t>
-      </w:r>
-      <w:r>
-        <w:rPr>
-          <w:rFonts w:ascii="Palatino Linotype" w:hAnsi="Palatino Linotype"/>
-          <w:bCs/>
-          <w:sz w:val="20"/>
-          <w:szCs w:val="20"/>
-        </w:rPr>
-        <w:lastRenderedPageBreak/>
-        <w:t>shall maintain contact and cooperation with counsel of record.</w:t>
+          <w:color w:val="000000" w:themeColor="text1"/>
+          <w:sz w:val="20"/>
+          <w:szCs w:val="20"/>
+        </w:rPr>
+      </w:pPr>
+      <w:r>
+        <w:rPr>
+          <w:rFonts w:ascii="Palatino Linotype" w:hAnsi="Palatino Linotype"/>
+          <w:bCs/>
+          <w:sz w:val="20"/>
+          <w:szCs w:val="20"/>
+        </w:rPr>
+        <w:t>Defendant shall provide written notice to the Office of Community Control at least 10 days prior to leaving Ohio.</w:t>
+      </w:r>
+      <w:r>
+        <w:rPr>
+          <w:rFonts w:ascii="Palatino Linotype" w:hAnsi="Palatino Linotype"/>
+          <w:bCs/>
+          <w:color w:val="FF0000"/>
+          <w:sz w:val="20"/>
+          <w:szCs w:val="20"/>
+        </w:rPr>
+        <w:t xml:space="preserve"> </w:t>
       </w:r>
     </w:p>
     <w:p>
@@ -1565,7 +1876,7 @@
           <w:sz w:val="20"/>
           <w:szCs w:val="20"/>
         </w:rPr>
-        <w:t>Defendant shall provide written notice to the Office of Community Control at least 10 days prior to leaving Ohio.</w:t>
+        <w:t xml:space="preserve">Defendant shall provide written notice to the Clerk of Court at least 10 days prior to any change of address.</w:t>
       </w:r>
       <w:r>
         <w:rPr>
@@ -1575,7 +1886,37 @@
           <w:sz w:val="20"/>
           <w:szCs w:val="20"/>
         </w:rPr>
-        <w:t xml:space="preserve"> </w:t>
+        <w:t xml:space="preserve"/>
+      </w:r>
+      <w:r>
+        <w:rPr>
+          <w:rFonts w:ascii="Palatino Linotype" w:hAnsi="Palatino Linotype"/>
+          <w:bCs/>
+          <w:color w:val="FF0000"/>
+          <w:sz w:val="20"/>
+          <w:szCs w:val="20"/>
+        </w:rPr>
+        <w:t xml:space="preserve"/>
+      </w:r>
+      <w:r>
+        <w:rPr>
+          <w:rFonts w:ascii="Palatino Linotype" w:hAnsi="Palatino Linotype"/>
+          <w:bCs/>
+          <w:color w:val="FF0000"/>
+          <w:sz w:val="20"/>
+          <w:szCs w:val="20"/>
+        </w:rPr>
+        <w:t xml:space="preserve"/>
+      </w:r>
+      <w:r>
+        <w:rPr>
+          <w:rFonts w:ascii="Palatino Linotype" w:hAnsi="Palatino Linotype"/>
+          <w:bCs/>
+          <w:color w:val="FF0000"/>
+          <w:sz w:val="20"/>
+          <w:szCs w:val="20"/>
+        </w:rPr>
+        <w:t xml:space="preserve"/>
       </w:r>
     </w:p>
     <w:p>
@@ -1583,7 +1924,7 @@
         <w:pStyle w:val="ListParagraph"/>
         <w:numPr>
           <w:ilvl w:val="0"/>
-          <w:numId w:val="6"/>
+          <w:numId w:val="4"/>
         </w:numPr>
         <w:tabs>
           <w:tab w:val="center" w:pos="4680"/>
@@ -1591,21 +1932,28 @@
         <w:jc w:val="both"/>
         <w:rPr>
           <w:rFonts w:ascii="Palatino Linotype" w:hAnsi="Palatino Linotype"/>
-          <w:b/>
-          <w:bCs/>
-          <w:color w:val="000000" w:themeColor="text1"/>
-          <w:sz w:val="20"/>
-          <w:szCs w:val="20"/>
-        </w:rPr>
-      </w:pPr>
-      <w:r>
-        <w:rPr>
-          <w:rFonts w:ascii="Palatino Linotype" w:hAnsi="Palatino Linotype"/>
-          <w:bCs/>
-          <w:sz w:val="20"/>
-          <w:szCs w:val="20"/>
-        </w:rPr>
-        <w:t xml:space="preserve">Defendant shall provide written notice to the Clerk of Court at least 10 days prior to any change of address.</w:t>
+          <w:bCs/>
+          <w:sz w:val="20"/>
+          <w:szCs w:val="20"/>
+        </w:rPr>
+      </w:pPr>
+      <w:r>
+        <w:rPr>
+          <w:rFonts w:ascii="Palatino Linotype" w:hAnsi="Palatino Linotype"/>
+          <w:bCs/>
+          <w:sz w:val="20"/>
+          <w:szCs w:val="20"/>
+        </w:rPr>
+        <w:t xml:space="preserve">Defendant shall report to the Specialized Docket Coordinator to complete screening for admission to </w:t>
+      </w:r>
+      <w:r>
+        <w:rPr>
+          <w:rFonts w:ascii="Palatino Linotype" w:hAnsi="Palatino Linotype"/>
+          <w:bCs/>
+          <w:sz w:val="20"/>
+          <w:szCs w:val="20"/>
+        </w:rPr>
+        <w:t xml:space="preserve">OVI Docket.</w:t>
       </w:r>
       <w:r>
         <w:rPr>
@@ -1627,25 +1975,69 @@
         </w:rPr>
         <w:t xml:space="preserve"/>
       </w:r>
-      <w:r>
-        <w:rPr>
-          <w:rFonts w:ascii="Palatino Linotype" w:hAnsi="Palatino Linotype"/>
-          <w:bCs/>
-          <w:color w:val="FF0000"/>
-          <w:sz w:val="20"/>
-          <w:szCs w:val="20"/>
-        </w:rPr>
-        <w:t xml:space="preserve"/>
-      </w:r>
-      <w:r>
-        <w:rPr>
-          <w:rFonts w:ascii="Palatino Linotype" w:hAnsi="Palatino Linotype"/>
-          <w:bCs/>
-          <w:color w:val="FF0000"/>
-          <w:sz w:val="20"/>
-          <w:szCs w:val="20"/>
-        </w:rPr>
-        <w:t xml:space="preserve"/>
+    </w:p>
+    <w:p>
+      <w:pPr>
+        <w:pStyle w:val="ListParagraph"/>
+        <w:numPr>
+          <w:ilvl w:val="0"/>
+          <w:numId w:val="4"/>
+        </w:numPr>
+        <w:tabs>
+          <w:tab w:val="center" w:pos="4680"/>
+        </w:tabs>
+        <w:jc w:val="both"/>
+        <w:rPr>
+          <w:rFonts w:ascii="Palatino Linotype" w:hAnsi="Palatino Linotype"/>
+          <w:bCs/>
+          <w:sz w:val="20"/>
+          <w:szCs w:val="20"/>
+        </w:rPr>
+      </w:pPr>
+      <w:r>
+        <w:rPr>
+          <w:rFonts w:ascii="Palatino Linotype" w:hAnsi="Palatino Linotype"/>
+          <w:bCs/>
+          <w:sz w:val="20"/>
+          <w:szCs w:val="20"/>
+        </w:rPr>
+        <w:t xml:space="preserve">Defendant shall report to the Office of Community Control</w:t>
+      </w:r>
+      <w:r>
+        <w:rPr>
+          <w:rFonts w:ascii="Palatino Linotype" w:hAnsi="Palatino Linotype"/>
+          <w:bCs/>
+          <w:sz w:val="20"/>
+          <w:szCs w:val="20"/>
+        </w:rPr>
+        <w:t xml:space="preserve"> forthwith</w:t>
+      </w:r>
+      <w:r>
+        <w:rPr>
+          <w:rFonts w:ascii="Palatino Linotype" w:hAnsi="Palatino Linotype"/>
+          <w:bCs/>
+          <w:sz w:val="20"/>
+          <w:szCs w:val="20"/>
+        </w:rPr>
+        <w:t xml:space="preserve"> for</w:t>
+      </w:r>
+      <w:r>
+        <w:rPr>
+          <w:rFonts w:ascii="Palatino Linotype" w:hAnsi="Palatino Linotype"/>
+          <w:bCs/>
+          <w:sz w:val="20"/>
+          <w:szCs w:val="20"/>
+        </w:rPr>
+        <w:t xml:space="preserve"> the following monitoring:</w:t>
+      </w:r>
+      <w:r>
+        <w:rPr>
+          <w:rFonts w:ascii="Palatino Linotype" w:hAnsi="Palatino Linotype"/>
+          <w:bCs/>
+          <w:sz w:val="20"/>
+          <w:szCs w:val="20"/>
+        </w:rPr>
+        <w:t xml:space="preserve"> GPS Only.</w:t>
       </w:r>
       <w:r>
         <w:rPr>

</xml_diff>

<commit_message>
Refactored transfer_field_data_to_model to take only 1 argument.
</commit_message>
<xml_diff>
--- a/resources/Saved/22CRB00098_Not Guilty Bond Dialog.docx
+++ b/resources/Saved/22CRB00098_Not Guilty Bond Dialog.docx
@@ -207,7 +207,7 @@
           <w:szCs w:val="20"/>
         </w:rPr>
         <w:tab/>
-        <w:t>CASE NO</w:t>
+        <w:t xml:space="preserve">CASE NO</w:t>
       </w:r>
       <w:r>
         <w:rPr>
@@ -605,7 +605,7 @@
           <w:sz w:val="20"/>
           <w:szCs w:val="20"/>
         </w:rPr>
-        <w:t xml:space="preserve"> on February 12, 2022</w:t>
+        <w:t xml:space="preserve"> on February 13, 2022</w:t>
       </w:r>
       <w:r>
         <w:rPr>
@@ -666,8 +666,6 @@
         </w:rPr>
         <w:t xml:space="preserve"/>
       </w:r>
-      <w:bookmarkStart w:id="0" w:name="_GoBack"/>
-      <w:bookmarkEnd w:id="0"/>
       <w:r>
         <w:rPr>
           <w:rFonts w:ascii="Palatino Linotype" w:hAnsi="Palatino Linotype"/>
@@ -1291,26 +1289,16 @@
           <w:sz w:val="20"/>
           <w:szCs w:val="20"/>
         </w:rPr>
-        <w:t>and safety of</w:t>
-      </w:r>
-      <w:r>
-        <w:rPr>
-          <w:rFonts w:ascii="Palatino Linotype" w:hAnsi="Palatino Linotype"/>
-          <w:bCs/>
-          <w:sz w:val="20"/>
-          <w:szCs w:val="20"/>
-        </w:rPr>
-        <w:t xml:space="preserve"> the community.  In determining the type and amount of bail, the Court considered each of the enumerated factors in Crim. R. 46(C</w:t>
-      </w:r>
-      <w:proofErr w:type="gramStart"/>
-      <w:r>
-        <w:rPr>
-          <w:rFonts w:ascii="Palatino Linotype" w:hAnsi="Palatino Linotype"/>
-          <w:bCs/>
-          <w:sz w:val="20"/>
-          <w:szCs w:val="20"/>
-        </w:rPr>
-        <w:t>)</w:t>
+        <w:t xml:space="preserve">and safety of</w:t>
+      </w:r>
+      <w:r>
+        <w:rPr>
+          <w:rFonts w:ascii="Palatino Linotype" w:hAnsi="Palatino Linotype"/>
+          <w:bCs/>
+          <w:sz w:val="20"/>
+          <w:szCs w:val="20"/>
+        </w:rPr>
+        <w:t xml:space="preserve"> the community.  In determining the type and amount of bail, the Court considered each of the enumerated factors in Crim. R. 46(C)</w:t>
       </w:r>
       <w:r>
         <w:rPr>
@@ -1329,7 +1317,7 @@
           <w:sz w:val="20"/>
           <w:szCs w:val="20"/>
         </w:rPr>
-        <w:t>.</w:t>
+        <w:t xml:space="preserve">.</w:t>
       </w:r>
     </w:p>
     <w:p>
@@ -1808,7 +1796,7 @@
           <w:sz w:val="20"/>
           <w:szCs w:val="20"/>
         </w:rPr>
-        <w:t>____________________________________</w:t>
+        <w:t xml:space="preserve">____________________________________</w:t>
       </w:r>
     </w:p>
     <w:p>
@@ -1961,7 +1949,7 @@
           <w:sz w:val="16"/>
           <w:szCs w:val="16"/>
         </w:rPr>
-        <w:t>___</w:t>
+        <w:t xml:space="preserve">___</w:t>
       </w:r>
       <w:r>
         <w:rPr>
@@ -2119,7 +2107,7 @@
             <w:sz w:val="20"/>
             <w:szCs w:val="20"/>
           </w:rPr>
-          <w:t>3</w:t>
+          <w:t>1</w:t>
         </w:r>
         <w:r>
           <w:rPr>
@@ -4124,7 +4112,7 @@
 </file>
 
 <file path=customXml/itemProps1.xml><?xml version="1.0" encoding="utf-8"?>
-<ds:datastoreItem xmlns:ds="http://schemas.openxmlformats.org/officeDocument/2006/customXml" ds:itemID="{FCE70FC6-990C-406E-B7B8-8B4234F4DAD6}">
+<ds:datastoreItem xmlns:ds="http://schemas.openxmlformats.org/officeDocument/2006/customXml" ds:itemID="{19580953-52B6-4DFD-91D1-EF4476660FAD}">
   <ds:schemaRefs>
     <ds:schemaRef ds:uri="http://schemas.openxmlformats.org/officeDocument/2006/bibliography"/>
   </ds:schemaRefs>

</xml_diff>

<commit_message>
Set allied checkbox to change finding on toggle.
</commit_message>
<xml_diff>
--- a/resources/Saved/22CRB00098_Not Guilty Bond Dialog.docx
+++ b/resources/Saved/22CRB00098_Not Guilty Bond Dialog.docx
@@ -160,13 +160,23 @@
           <w:szCs w:val="20"/>
         </w:rPr>
       </w:pPr>
-      <w:r>
-        <w:rPr>
-          <w:rFonts w:ascii="Palatino Linotype" w:hAnsi="Palatino Linotype"/>
-          <w:sz w:val="20"/>
-          <w:szCs w:val="20"/>
-        </w:rPr>
-        <w:t>vs.</w:t>
+      <w:proofErr w:type="gramStart"/>
+      <w:r>
+        <w:rPr>
+          <w:rFonts w:ascii="Palatino Linotype" w:hAnsi="Palatino Linotype"/>
+          <w:sz w:val="20"/>
+          <w:szCs w:val="20"/>
+        </w:rPr>
+        <w:t>vs</w:t>
+      </w:r>
+      <w:proofErr w:type="gramEnd"/>
+      <w:r>
+        <w:rPr>
+          <w:rFonts w:ascii="Palatino Linotype" w:hAnsi="Palatino Linotype"/>
+          <w:sz w:val="20"/>
+          <w:szCs w:val="20"/>
+        </w:rPr>
+        <w:t>.</w:t>
       </w:r>
       <w:r>
         <w:rPr>
@@ -207,7 +217,7 @@
           <w:szCs w:val="20"/>
         </w:rPr>
         <w:tab/>
-        <w:t xml:space="preserve">CASE NO</w:t>
+        <w:t>CASE NO</w:t>
       </w:r>
       <w:r>
         <w:rPr>
@@ -382,6 +392,7 @@
           <w:szCs w:val="20"/>
         </w:rPr>
       </w:pPr>
+      <w:proofErr w:type="gramStart"/>
       <w:r>
         <w:rPr>
           <w:rFonts w:ascii="Palatino Linotype" w:hAnsi="Palatino Linotype"/>
@@ -390,6 +401,7 @@
         </w:rPr>
         <w:t>Defendant.</w:t>
       </w:r>
+      <w:proofErr w:type="gramEnd"/>
       <w:r>
         <w:rPr>
           <w:rFonts w:ascii="Palatino Linotype" w:hAnsi="Palatino Linotype"/>
@@ -452,6 +464,7 @@
         <w:jc w:val="center"/>
         <w:rPr>
           <w:rFonts w:ascii="Palatino Linotype" w:hAnsi="Palatino Linotype"/>
+          <w:bCs/>
           <w:sz w:val="20"/>
           <w:szCs w:val="20"/>
         </w:rPr>
@@ -465,7 +478,7 @@
           <w:szCs w:val="20"/>
           <w:u w:val="single"/>
         </w:rPr>
-        <w:t>NOT GUILTY PLEA</w:t>
+        <w:t>MAGISTRATE</w:t>
       </w:r>
       <w:r>
         <w:rPr>
@@ -476,7 +489,7 @@
           <w:szCs w:val="20"/>
           <w:u w:val="single"/>
         </w:rPr>
-        <w:t xml:space="preserve"> AND BOND </w:t>
+        <w:t>’S</w:t>
       </w:r>
       <w:r>
         <w:rPr>
@@ -487,7 +500,51 @@
           <w:szCs w:val="20"/>
           <w:u w:val="single"/>
         </w:rPr>
-        <w:t>JUDGMENT ENTRY</w:t>
+        <w:t xml:space="preserve"> </w:t>
+      </w:r>
+      <w:r>
+        <w:rPr>
+          <w:rFonts w:ascii="Palatino Linotype" w:hAnsi="Palatino Linotype"/>
+          <w:b/>
+          <w:bCs/>
+          <w:sz w:val="20"/>
+          <w:szCs w:val="20"/>
+          <w:u w:val="single"/>
+        </w:rPr>
+        <w:t>DECISION</w:t>
+      </w:r>
+      <w:r>
+        <w:rPr>
+          <w:rFonts w:ascii="Palatino Linotype" w:hAnsi="Palatino Linotype"/>
+          <w:b/>
+          <w:bCs/>
+          <w:sz w:val="20"/>
+          <w:szCs w:val="20"/>
+          <w:u w:val="single"/>
+        </w:rPr>
+        <w:t xml:space="preserve"> – </w:t>
+      </w:r>
+      <w:r>
+        <w:rPr>
+          <w:rFonts w:ascii="Palatino Linotype" w:hAnsi="Palatino Linotype"/>
+          <w:b/>
+          <w:bCs/>
+          <w:sz w:val="20"/>
+          <w:szCs w:val="20"/>
+          <w:u w:val="single"/>
+        </w:rPr>
+        <w:t xml:space="preserve">NOT GUILTY PLEA</w:t>
+      </w:r>
+      <w:r>
+        <w:rPr>
+          <w:rFonts w:ascii="Palatino Linotype" w:hAnsi="Palatino Linotype"/>
+          <w:b/>
+          <w:bCs/>
+          <w:sz w:val="20"/>
+          <w:szCs w:val="20"/>
+          <w:u w:val="single"/>
+        </w:rPr>
+        <w:t xml:space="preserve"> AND BOND ENTRY</w:t>
       </w:r>
     </w:p>
     <w:p>
@@ -1289,16 +1346,26 @@
           <w:sz w:val="20"/>
           <w:szCs w:val="20"/>
         </w:rPr>
-        <w:t xml:space="preserve">and safety of</w:t>
-      </w:r>
-      <w:r>
-        <w:rPr>
-          <w:rFonts w:ascii="Palatino Linotype" w:hAnsi="Palatino Linotype"/>
-          <w:bCs/>
-          <w:sz w:val="20"/>
-          <w:szCs w:val="20"/>
-        </w:rPr>
-        <w:t xml:space="preserve"> the community.  In determining the type and amount of bail, the Court considered each of the enumerated factors in Crim. R. 46(C)</w:t>
+        <w:t>and safety of</w:t>
+      </w:r>
+      <w:r>
+        <w:rPr>
+          <w:rFonts w:ascii="Palatino Linotype" w:hAnsi="Palatino Linotype"/>
+          <w:bCs/>
+          <w:sz w:val="20"/>
+          <w:szCs w:val="20"/>
+        </w:rPr>
+        <w:t xml:space="preserve"> the community.  In determining the type and amount of bail, the Court considered each of the enumerated factors in Crim. R. 46(C</w:t>
+      </w:r>
+      <w:proofErr w:type="gramStart"/>
+      <w:r>
+        <w:rPr>
+          <w:rFonts w:ascii="Palatino Linotype" w:hAnsi="Palatino Linotype"/>
+          <w:bCs/>
+          <w:sz w:val="20"/>
+          <w:szCs w:val="20"/>
+        </w:rPr>
+        <w:t>)</w:t>
       </w:r>
       <w:r>
         <w:rPr>
@@ -1317,7 +1384,7 @@
           <w:sz w:val="20"/>
           <w:szCs w:val="20"/>
         </w:rPr>
-        <w:t xml:space="preserve">.</w:t>
+        <w:t>.</w:t>
       </w:r>
     </w:p>
     <w:p>
@@ -1796,7 +1863,7 @@
           <w:sz w:val="20"/>
           <w:szCs w:val="20"/>
         </w:rPr>
-        <w:t xml:space="preserve">____________________________________</w:t>
+        <w:t>____________________________________</w:t>
       </w:r>
     </w:p>
     <w:p>
@@ -1835,15 +1902,15 @@
           <w:sz w:val="20"/>
           <w:szCs w:val="20"/>
         </w:rPr>
-        <w:t xml:space="preserve">Judge </w:t>
-      </w:r>
-      <w:r>
-        <w:rPr>
-          <w:rFonts w:ascii="Palatino Linotype" w:hAnsi="Palatino Linotype"/>
-          <w:sz w:val="20"/>
-          <w:szCs w:val="20"/>
-        </w:rPr>
-        <w:t xml:space="preserve">Marianne</w:t>
+        <w:t xml:space="preserve">Magistrate </w:t>
+      </w:r>
+      <w:r>
+        <w:rPr>
+          <w:rFonts w:ascii="Palatino Linotype" w:hAnsi="Palatino Linotype"/>
+          <w:sz w:val="20"/>
+          <w:szCs w:val="20"/>
+        </w:rPr>
+        <w:t xml:space="preserve">Amanda</w:t>
       </w:r>
       <w:r>
         <w:rPr>
@@ -1859,7 +1926,7 @@
           <w:sz w:val="20"/>
           <w:szCs w:val="20"/>
         </w:rPr>
-        <w:t xml:space="preserve">Hemmeter</w:t>
+        <w:t xml:space="preserve">Bunner</w:t>
       </w:r>
     </w:p>
     <w:p>
@@ -1918,6 +1985,77 @@
     <w:p>
       <w:pPr>
         <w:tabs>
+          <w:tab w:val="center" w:pos="4680"/>
+        </w:tabs>
+        <w:jc w:val="both"/>
+        <w:rPr>
+          <w:rFonts w:ascii="Palatino Linotype" w:hAnsi="Palatino Linotype"/>
+          <w:b/>
+          <w:bCs/>
+          <w:i/>
+          <w:sz w:val="19"/>
+          <w:szCs w:val="19"/>
+        </w:rPr>
+      </w:pPr>
+      <w:r>
+        <w:rPr>
+          <w:rFonts w:ascii="Palatino Linotype" w:hAnsi="Palatino Linotype"/>
+          <w:b/>
+          <w:bCs/>
+          <w:i/>
+          <w:sz w:val="19"/>
+          <w:szCs w:val="19"/>
+        </w:rPr>
+        <w:t xml:space="preserve">Pursuant to Criminal Rule 19(D) and Traffic Rule 14, written objections to this magistrate’s decision must be filed within </w:t>
+      </w:r>
+      <w:r>
+        <w:rPr>
+          <w:rFonts w:ascii="Palatino Linotype" w:hAnsi="Palatino Linotype"/>
+          <w:b/>
+          <w:bCs/>
+          <w:i/>
+          <w:sz w:val="19"/>
+          <w:szCs w:val="19"/>
+        </w:rPr>
+        <w:t>14</w:t>
+      </w:r>
+      <w:r>
+        <w:rPr>
+          <w:rFonts w:ascii="Palatino Linotype" w:hAnsi="Palatino Linotype"/>
+          <w:b/>
+          <w:bCs/>
+          <w:i/>
+          <w:sz w:val="19"/>
+          <w:szCs w:val="19"/>
+        </w:rPr>
+        <w:t xml:space="preserve"> days of the filing of this decision. Any objections must state with specificity the grounds of the objections. </w:t>
+      </w:r>
+      <w:r>
+        <w:rPr>
+          <w:rFonts w:ascii="Palatino Linotype" w:hAnsi="Palatino Linotype"/>
+          <w:b/>
+          <w:bCs/>
+          <w:i/>
+          <w:sz w:val="19"/>
+          <w:szCs w:val="19"/>
+        </w:rPr>
+        <w:t xml:space="preserve">A party shall not assign as error on appeal the court’s adoption of this decision unless the party timely </w:t>
+      </w:r>
+      <w:r>
+        <w:rPr>
+          <w:rFonts w:ascii="Palatino Linotype" w:hAnsi="Palatino Linotype"/>
+          <w:b/>
+          <w:bCs/>
+          <w:i/>
+          <w:sz w:val="19"/>
+          <w:szCs w:val="19"/>
+        </w:rPr>
+        <w:t>files objections.</w:t>
+      </w:r>
+    </w:p>
+    <w:p>
+      <w:pPr>
+        <w:tabs>
           <w:tab w:val="left" w:pos="-1080"/>
           <w:tab w:val="left" w:pos="-720"/>
           <w:tab w:val="left" w:pos="0"/>
@@ -1931,6 +2069,37 @@
         </w:tabs>
         <w:rPr>
           <w:rFonts w:ascii="Palatino Linotype" w:hAnsi="Palatino Linotype"/>
+          <w:color w:val="FF0000"/>
+          <w:sz w:val="20"/>
+          <w:szCs w:val="20"/>
+        </w:rPr>
+      </w:pPr>
+      <w:r>
+        <w:rPr>
+          <w:rFonts w:ascii="Palatino Linotype" w:hAnsi="Palatino Linotype"/>
+          <w:color w:val="FF0000"/>
+          <w:sz w:val="20"/>
+          <w:szCs w:val="20"/>
+        </w:rPr>
+        <w:t xml:space="preserve"/>
+      </w:r>
+    </w:p>
+    <w:p>
+      <w:pPr>
+        <w:tabs>
+          <w:tab w:val="left" w:pos="-1080"/>
+          <w:tab w:val="left" w:pos="-720"/>
+          <w:tab w:val="left" w:pos="0"/>
+          <w:tab w:val="left" w:pos="720"/>
+          <w:tab w:val="left" w:pos="1440"/>
+          <w:tab w:val="left" w:pos="2160"/>
+          <w:tab w:val="left" w:pos="2880"/>
+          <w:tab w:val="left" w:pos="3600"/>
+          <w:tab w:val="left" w:pos="4320"/>
+          <w:tab w:val="left" w:pos="4680"/>
+        </w:tabs>
+        <w:rPr>
+          <w:rFonts w:ascii="Palatino Linotype" w:hAnsi="Palatino Linotype"/>
           <w:sz w:val="16"/>
           <w:szCs w:val="16"/>
         </w:rPr>
@@ -1949,7 +2118,7 @@
           <w:sz w:val="16"/>
           <w:szCs w:val="16"/>
         </w:rPr>
-        <w:t xml:space="preserve">___</w:t>
+        <w:t>___</w:t>
       </w:r>
       <w:r>
         <w:rPr>
@@ -2107,7 +2276,7 @@
             <w:sz w:val="20"/>
             <w:szCs w:val="20"/>
           </w:rPr>
-          <w:t>1</w:t>
+          <w:t>3</w:t>
         </w:r>
         <w:r>
           <w:rPr>
@@ -2194,7 +2363,15 @@
         <w:sz w:val="20"/>
         <w:szCs w:val="20"/>
       </w:rPr>
-      <w:t xml:space="preserve">Not Guilty Bond Judgment Entry 22CRB00098</w:t>
+      <w:t xml:space="preserve">Magistrate Decision – Not Guilty Bond Entry</w:t>
+    </w:r>
+    <w:r>
+      <w:rPr>
+        <w:rFonts w:ascii="Palatino Linotype" w:hAnsi="Palatino Linotype"/>
+        <w:sz w:val="20"/>
+        <w:szCs w:val="20"/>
+      </w:rPr>
+      <w:t xml:space="preserve"> 22CRB00098</w:t>
     </w:r>
   </w:p>
   <w:p>
@@ -4112,7 +4289,7 @@
 </file>
 
 <file path=customXml/itemProps1.xml><?xml version="1.0" encoding="utf-8"?>
-<ds:datastoreItem xmlns:ds="http://schemas.openxmlformats.org/officeDocument/2006/customXml" ds:itemID="{19580953-52B6-4DFD-91D1-EF4476660FAD}">
+<ds:datastoreItem xmlns:ds="http://schemas.openxmlformats.org/officeDocument/2006/customXml" ds:itemID="{456E9DE2-4907-4AC3-B955-B97DD1904411}">
   <ds:schemaRefs>
     <ds:schemaRef ds:uri="http://schemas.openxmlformats.org/officeDocument/2006/bibliography"/>
   </ds:schemaRefs>

</xml_diff>

<commit_message>
Updated dbs from data for feb 14.
</commit_message>
<xml_diff>
--- a/resources/Saved/22CRB00098_Not Guilty Bond Dialog.docx
+++ b/resources/Saved/22CRB00098_Not Guilty Bond Dialog.docx
@@ -464,7 +464,6 @@
         <w:jc w:val="center"/>
         <w:rPr>
           <w:rFonts w:ascii="Palatino Linotype" w:hAnsi="Palatino Linotype"/>
-          <w:bCs/>
           <w:sz w:val="20"/>
           <w:szCs w:val="20"/>
         </w:rPr>
@@ -478,7 +477,7 @@
           <w:szCs w:val="20"/>
           <w:u w:val="single"/>
         </w:rPr>
-        <w:t>MAGISTRATE</w:t>
+        <w:t>NOT GUILTY PLEA</w:t>
       </w:r>
       <w:r>
         <w:rPr>
@@ -489,7 +488,7 @@
           <w:szCs w:val="20"/>
           <w:u w:val="single"/>
         </w:rPr>
-        <w:t>’S</w:t>
+        <w:t xml:space="preserve"> AND BOND </w:t>
       </w:r>
       <w:r>
         <w:rPr>
@@ -500,51 +499,7 @@
           <w:szCs w:val="20"/>
           <w:u w:val="single"/>
         </w:rPr>
-        <w:t xml:space="preserve"> </w:t>
-      </w:r>
-      <w:r>
-        <w:rPr>
-          <w:rFonts w:ascii="Palatino Linotype" w:hAnsi="Palatino Linotype"/>
-          <w:b/>
-          <w:bCs/>
-          <w:sz w:val="20"/>
-          <w:szCs w:val="20"/>
-          <w:u w:val="single"/>
-        </w:rPr>
-        <w:t>DECISION</w:t>
-      </w:r>
-      <w:r>
-        <w:rPr>
-          <w:rFonts w:ascii="Palatino Linotype" w:hAnsi="Palatino Linotype"/>
-          <w:b/>
-          <w:bCs/>
-          <w:sz w:val="20"/>
-          <w:szCs w:val="20"/>
-          <w:u w:val="single"/>
-        </w:rPr>
-        <w:t xml:space="preserve"> – </w:t>
-      </w:r>
-      <w:r>
-        <w:rPr>
-          <w:rFonts w:ascii="Palatino Linotype" w:hAnsi="Palatino Linotype"/>
-          <w:b/>
-          <w:bCs/>
-          <w:sz w:val="20"/>
-          <w:szCs w:val="20"/>
-          <w:u w:val="single"/>
-        </w:rPr>
-        <w:t xml:space="preserve">NOT GUILTY PLEA</w:t>
-      </w:r>
-      <w:r>
-        <w:rPr>
-          <w:rFonts w:ascii="Palatino Linotype" w:hAnsi="Palatino Linotype"/>
-          <w:b/>
-          <w:bCs/>
-          <w:sz w:val="20"/>
-          <w:szCs w:val="20"/>
-          <w:u w:val="single"/>
-        </w:rPr>
-        <w:t xml:space="preserve"> AND BOND ENTRY</w:t>
+        <w:t>JUDGMENT ENTRY</w:t>
       </w:r>
     </w:p>
     <w:p>
@@ -662,7 +617,7 @@
           <w:sz w:val="20"/>
           <w:szCs w:val="20"/>
         </w:rPr>
-        <w:t xml:space="preserve"> on February 13, 2022</w:t>
+        <w:t xml:space="preserve"> on February 14, 2022</w:t>
       </w:r>
       <w:r>
         <w:rPr>
@@ -1672,59 +1627,14 @@
         </w:rPr>
         <w:t xml:space="preserve"/>
       </w:r>
-      <w:r>
-        <w:rPr>
-          <w:rFonts w:ascii="Palatino Linotype" w:hAnsi="Palatino Linotype"/>
-          <w:bCs/>
-          <w:color w:val="FF0000"/>
-          <w:sz w:val="20"/>
-          <w:szCs w:val="20"/>
-        </w:rPr>
-        <w:t xml:space="preserve"/>
-      </w:r>
-      <w:r>
-        <w:rPr>
-          <w:rFonts w:ascii="Palatino Linotype" w:hAnsi="Palatino Linotype"/>
-          <w:bCs/>
-          <w:color w:val="FF0000"/>
-          <w:sz w:val="20"/>
-          <w:szCs w:val="20"/>
-        </w:rPr>
-        <w:t xml:space="preserve"/>
-      </w:r>
-      <w:r>
-        <w:rPr>
-          <w:rFonts w:ascii="Palatino Linotype" w:hAnsi="Palatino Linotype"/>
-          <w:bCs/>
-          <w:color w:val="FF0000"/>
-          <w:sz w:val="20"/>
-          <w:szCs w:val="20"/>
-        </w:rPr>
-        <w:t xml:space="preserve"/>
-      </w:r>
-      <w:r>
-        <w:rPr>
-          <w:rFonts w:ascii="Palatino Linotype" w:hAnsi="Palatino Linotype"/>
-          <w:bCs/>
-          <w:color w:val="FF0000"/>
-          <w:sz w:val="20"/>
-          <w:szCs w:val="20"/>
-        </w:rPr>
-        <w:t xml:space="preserve"/>
-      </w:r>
-      <w:r>
-        <w:rPr>
-          <w:rFonts w:ascii="Palatino Linotype" w:hAnsi="Palatino Linotype"/>
-          <w:bCs/>
-          <w:color w:val="FF0000"/>
-          <w:sz w:val="20"/>
-          <w:szCs w:val="20"/>
-        </w:rPr>
-        <w:t xml:space="preserve"/>
-      </w:r>
     </w:p>
     <w:p>
       <w:pPr>
+        <w:pStyle w:val="ListParagraph"/>
+        <w:numPr>
+          <w:ilvl w:val="0"/>
+          <w:numId w:val="6"/>
+        </w:numPr>
         <w:tabs>
           <w:tab w:val="center" w:pos="4680"/>
         </w:tabs>
@@ -1740,11 +1650,307 @@
         <w:rPr>
           <w:rFonts w:ascii="Palatino Linotype" w:hAnsi="Palatino Linotype"/>
           <w:bCs/>
+          <w:sz w:val="20"/>
+          <w:szCs w:val="20"/>
+        </w:rPr>
+        <w:t>Defendant shall have no contact with</w:t>
+      </w:r>
+      <w:r>
+        <w:rPr>
+          <w:rFonts w:ascii="Palatino Linotype" w:hAnsi="Palatino Linotype"/>
+          <w:bCs/>
+          <w:sz w:val="20"/>
+          <w:szCs w:val="20"/>
+        </w:rPr>
+        <w:t xml:space="preserve"> </w:t>
+      </w:r>
+      <w:r>
+        <w:rPr>
+          <w:rFonts w:ascii="Palatino Linotype" w:hAnsi="Palatino Linotype"/>
+          <w:b/>
+          <w:bCs/>
+          <w:sz w:val="20"/>
+          <w:szCs w:val="20"/>
+          <w:u w:val="single"/>
+        </w:rPr>
+        <w:t xml:space="preserve">None</w:t>
+      </w:r>
+      <w:r>
+        <w:rPr>
+          <w:rFonts w:ascii="Palatino Linotype" w:hAnsi="Palatino Linotype"/>
+          <w:bCs/>
+          <w:sz w:val="20"/>
+          <w:szCs w:val="20"/>
+        </w:rPr>
+        <w:t xml:space="preserve">. Contact includes, but is not limited to, landline, cordless, cellular or digital telephone; text; instant messaging; fax; e-mail; voicemail; delivery service; social media; blogging; writings; electronic communications; posting a message; or communications by any other means directly or through another person.</w:t>
+      </w:r>
+      <w:r>
+        <w:rPr>
+          <w:rFonts w:ascii="Palatino Linotype" w:hAnsi="Palatino Linotype"/>
+          <w:bCs/>
           <w:color w:val="FF0000"/>
           <w:sz w:val="20"/>
           <w:szCs w:val="20"/>
         </w:rPr>
         <w:t xml:space="preserve"/>
+      </w:r>
+      <w:r>
+        <w:rPr>
+          <w:rFonts w:ascii="Palatino Linotype" w:hAnsi="Palatino Linotype"/>
+          <w:bCs/>
+          <w:color w:val="FF0000"/>
+          <w:sz w:val="20"/>
+          <w:szCs w:val="20"/>
+        </w:rPr>
+        <w:t xml:space="preserve"/>
+      </w:r>
+      <w:r>
+        <w:rPr>
+          <w:rFonts w:ascii="Palatino Linotype" w:hAnsi="Palatino Linotype"/>
+          <w:bCs/>
+          <w:color w:val="FF0000"/>
+          <w:sz w:val="20"/>
+          <w:szCs w:val="20"/>
+        </w:rPr>
+        <w:t xml:space="preserve"/>
+      </w:r>
+    </w:p>
+    <w:p>
+      <w:pPr>
+        <w:pStyle w:val="ListParagraph"/>
+        <w:numPr>
+          <w:ilvl w:val="0"/>
+          <w:numId w:val="6"/>
+        </w:numPr>
+        <w:tabs>
+          <w:tab w:val="center" w:pos="4680"/>
+        </w:tabs>
+        <w:jc w:val="both"/>
+        <w:rPr>
+          <w:rFonts w:ascii="Palatino Linotype" w:hAnsi="Palatino Linotype"/>
+          <w:b/>
+          <w:bCs/>
+          <w:color w:val="000000" w:themeColor="text1"/>
+          <w:sz w:val="20"/>
+          <w:szCs w:val="20"/>
+        </w:rPr>
+      </w:pPr>
+      <w:r>
+        <w:rPr>
+          <w:rFonts w:ascii="Palatino Linotype" w:hAnsi="Palatino Linotype"/>
+          <w:bCs/>
+          <w:sz w:val="20"/>
+          <w:szCs w:val="20"/>
+        </w:rPr>
+        <w:t xml:space="preserve">Defendant shall maintain sobriety while on bond, and shall not possess, consume, or purchase alcohol or drugs of abuse.</w:t>
+      </w:r>
+      <w:r>
+        <w:rPr>
+          <w:rFonts w:ascii="Palatino Linotype" w:hAnsi="Palatino Linotype"/>
+          <w:bCs/>
+          <w:color w:val="FF0000"/>
+          <w:sz w:val="20"/>
+          <w:szCs w:val="20"/>
+        </w:rPr>
+        <w:t xml:space="preserve"/>
+      </w:r>
+      <w:r>
+        <w:rPr>
+          <w:rFonts w:ascii="Palatino Linotype" w:hAnsi="Palatino Linotype"/>
+          <w:bCs/>
+          <w:color w:val="FF0000"/>
+          <w:sz w:val="20"/>
+          <w:szCs w:val="20"/>
+        </w:rPr>
+        <w:t xml:space="preserve"/>
+      </w:r>
+      <w:r>
+        <w:rPr>
+          <w:rFonts w:ascii="Palatino Linotype" w:hAnsi="Palatino Linotype"/>
+          <w:bCs/>
+          <w:color w:val="FF0000"/>
+          <w:sz w:val="20"/>
+          <w:szCs w:val="20"/>
+        </w:rPr>
+        <w:t xml:space="preserve"/>
+      </w:r>
+    </w:p>
+    <w:p>
+      <w:pPr>
+        <w:pStyle w:val="ListParagraph"/>
+        <w:numPr>
+          <w:ilvl w:val="0"/>
+          <w:numId w:val="4"/>
+        </w:numPr>
+        <w:tabs>
+          <w:tab w:val="center" w:pos="4680"/>
+        </w:tabs>
+        <w:jc w:val="both"/>
+        <w:rPr>
+          <w:rFonts w:ascii="Palatino Linotype" w:hAnsi="Palatino Linotype"/>
+          <w:bCs/>
+          <w:sz w:val="20"/>
+          <w:szCs w:val="20"/>
+        </w:rPr>
+      </w:pPr>
+      <w:r>
+        <w:rPr>
+          <w:rFonts w:ascii="Palatino Linotype" w:hAnsi="Palatino Linotype"/>
+          <w:bCs/>
+          <w:sz w:val="20"/>
+          <w:szCs w:val="20"/>
+        </w:rPr>
+        <w:t xml:space="preserve">Defendant shall report to the Office of Community Control</w:t>
+      </w:r>
+      <w:r>
+        <w:rPr>
+          <w:rFonts w:ascii="Palatino Linotype" w:hAnsi="Palatino Linotype"/>
+          <w:bCs/>
+          <w:sz w:val="20"/>
+          <w:szCs w:val="20"/>
+        </w:rPr>
+        <w:t xml:space="preserve"> forthwith</w:t>
+      </w:r>
+      <w:r>
+        <w:rPr>
+          <w:rFonts w:ascii="Palatino Linotype" w:hAnsi="Palatino Linotype"/>
+          <w:bCs/>
+          <w:sz w:val="20"/>
+          <w:szCs w:val="20"/>
+        </w:rPr>
+        <w:t xml:space="preserve"> for</w:t>
+      </w:r>
+      <w:r>
+        <w:rPr>
+          <w:rFonts w:ascii="Palatino Linotype" w:hAnsi="Palatino Linotype"/>
+          <w:bCs/>
+          <w:sz w:val="20"/>
+          <w:szCs w:val="20"/>
+        </w:rPr>
+        <w:t xml:space="preserve"> the following monitoring:</w:t>
+      </w:r>
+      <w:r>
+        <w:rPr>
+          <w:rFonts w:ascii="Palatino Linotype" w:hAnsi="Palatino Linotype"/>
+          <w:bCs/>
+          <w:sz w:val="20"/>
+          <w:szCs w:val="20"/>
+        </w:rPr>
+        <w:t xml:space="preserve"> SCRAM Only.</w:t>
+      </w:r>
+      <w:r>
+        <w:rPr>
+          <w:rFonts w:ascii="Palatino Linotype" w:hAnsi="Palatino Linotype"/>
+          <w:bCs/>
+          <w:color w:val="FF0000"/>
+          <w:sz w:val="20"/>
+          <w:szCs w:val="20"/>
+        </w:rPr>
+        <w:t xml:space="preserve"/>
+      </w:r>
+      <w:r>
+        <w:rPr>
+          <w:rFonts w:ascii="Palatino Linotype" w:hAnsi="Palatino Linotype"/>
+          <w:bCs/>
+          <w:color w:val="FF0000"/>
+          <w:sz w:val="20"/>
+          <w:szCs w:val="20"/>
+        </w:rPr>
+        <w:t xml:space="preserve"/>
+      </w:r>
+    </w:p>
+    <w:p>
+      <w:pPr>
+        <w:tabs>
+          <w:tab w:val="center" w:pos="4680"/>
+        </w:tabs>
+        <w:jc w:val="both"/>
+        <w:rPr>
+          <w:rFonts w:ascii="Palatino Linotype" w:hAnsi="Palatino Linotype"/>
+          <w:bCs/>
+          <w:sz w:val="20"/>
+          <w:szCs w:val="20"/>
+        </w:rPr>
+      </w:pPr>
+      <w:r>
+        <w:rPr>
+          <w:rFonts w:ascii="Palatino Linotype" w:hAnsi="Palatino Linotype"/>
+          <w:bCs/>
+          <w:color w:val="FF0000"/>
+          <w:sz w:val="20"/>
+          <w:szCs w:val="20"/>
+        </w:rPr>
+        <w:t xml:space="preserve"/>
+      </w:r>
+      <w:r>
+        <w:rPr>
+          <w:rFonts w:ascii="Palatino Linotype" w:hAnsi="Palatino Linotype"/>
+          <w:bCs/>
+          <w:color w:val="FF0000"/>
+          <w:sz w:val="20"/>
+          <w:szCs w:val="20"/>
+        </w:rPr>
+        <w:t xml:space="preserve"/>
+      </w:r>
+    </w:p>
+    <w:p>
+      <w:pPr>
+        <w:tabs>
+          <w:tab w:val="center" w:pos="4680"/>
+        </w:tabs>
+        <w:jc w:val="both"/>
+        <w:rPr>
+          <w:rFonts w:ascii="Palatino Linotype" w:hAnsi="Palatino Linotype"/>
+          <w:b/>
+          <w:bCs/>
+          <w:sz w:val="20"/>
+          <w:szCs w:val="20"/>
+          <w:u w:val="single"/>
+        </w:rPr>
+      </w:pPr>
+      <w:r>
+        <w:rPr>
+          <w:rFonts w:ascii="Palatino Linotype" w:hAnsi="Palatino Linotype"/>
+          <w:b/>
+          <w:bCs/>
+          <w:sz w:val="20"/>
+          <w:szCs w:val="20"/>
+          <w:u w:val="single"/>
+        </w:rPr>
+        <w:t>Other Conditions</w:t>
+      </w:r>
+    </w:p>
+    <w:p>
+      <w:pPr>
+        <w:tabs>
+          <w:tab w:val="center" w:pos="4680"/>
+        </w:tabs>
+        <w:jc w:val="both"/>
+        <w:rPr>
+          <w:rFonts w:ascii="Palatino Linotype" w:hAnsi="Palatino Linotype"/>
+          <w:bCs/>
+          <w:color w:val="FF0000"/>
+          <w:sz w:val="20"/>
+          <w:szCs w:val="20"/>
+        </w:rPr>
+      </w:pPr>
+      <w:r>
+        <w:rPr>
+          <w:rFonts w:ascii="Palatino Linotype" w:hAnsi="Palatino Linotype"/>
+          <w:bCs/>
+          <w:sz w:val="20"/>
+          <w:szCs w:val="20"/>
+        </w:rPr>
+        <w:t xml:space="preserve">None</w:t>
+      </w:r>
+      <w:r>
+        <w:rPr>
+          <w:rFonts w:ascii="Palatino Linotype" w:hAnsi="Palatino Linotype"/>
+          <w:bCs/>
+          <w:sz w:val="20"/>
+          <w:szCs w:val="20"/>
+        </w:rPr>
+        <w:t>.</w:t>
       </w:r>
       <w:r>
         <w:rPr>
@@ -1902,15 +2108,15 @@
           <w:sz w:val="20"/>
           <w:szCs w:val="20"/>
         </w:rPr>
-        <w:t xml:space="preserve">Magistrate </w:t>
-      </w:r>
-      <w:r>
-        <w:rPr>
-          <w:rFonts w:ascii="Palatino Linotype" w:hAnsi="Palatino Linotype"/>
-          <w:sz w:val="20"/>
-          <w:szCs w:val="20"/>
-        </w:rPr>
-        <w:t xml:space="preserve">Amanda</w:t>
+        <w:t xml:space="preserve">Judge </w:t>
+      </w:r>
+      <w:r>
+        <w:rPr>
+          <w:rFonts w:ascii="Palatino Linotype" w:hAnsi="Palatino Linotype"/>
+          <w:sz w:val="20"/>
+          <w:szCs w:val="20"/>
+        </w:rPr>
+        <w:t xml:space="preserve">Marianne</w:t>
       </w:r>
       <w:r>
         <w:rPr>
@@ -1926,7 +2132,7 @@
           <w:sz w:val="20"/>
           <w:szCs w:val="20"/>
         </w:rPr>
-        <w:t xml:space="preserve">Bunner</w:t>
+        <w:t xml:space="preserve">Hemmeter</w:t>
       </w:r>
     </w:p>
     <w:p>
@@ -1967,108 +2173,6 @@
         <w:rPr>
           <w:rFonts w:ascii="Palatino Linotype" w:hAnsi="Palatino Linotype"/>
           <w:bCs/>
-          <w:color w:val="FF0000"/>
-          <w:sz w:val="20"/>
-          <w:szCs w:val="20"/>
-        </w:rPr>
-      </w:pPr>
-      <w:r>
-        <w:rPr>
-          <w:rFonts w:ascii="Palatino Linotype" w:hAnsi="Palatino Linotype"/>
-          <w:color w:val="FF0000"/>
-          <w:sz w:val="20"/>
-          <w:szCs w:val="20"/>
-        </w:rPr>
-        <w:t xml:space="preserve"/>
-      </w:r>
-    </w:p>
-    <w:p>
-      <w:pPr>
-        <w:tabs>
-          <w:tab w:val="center" w:pos="4680"/>
-        </w:tabs>
-        <w:jc w:val="both"/>
-        <w:rPr>
-          <w:rFonts w:ascii="Palatino Linotype" w:hAnsi="Palatino Linotype"/>
-          <w:b/>
-          <w:bCs/>
-          <w:i/>
-          <w:sz w:val="19"/>
-          <w:szCs w:val="19"/>
-        </w:rPr>
-      </w:pPr>
-      <w:r>
-        <w:rPr>
-          <w:rFonts w:ascii="Palatino Linotype" w:hAnsi="Palatino Linotype"/>
-          <w:b/>
-          <w:bCs/>
-          <w:i/>
-          <w:sz w:val="19"/>
-          <w:szCs w:val="19"/>
-        </w:rPr>
-        <w:t xml:space="preserve">Pursuant to Criminal Rule 19(D) and Traffic Rule 14, written objections to this magistrate’s decision must be filed within </w:t>
-      </w:r>
-      <w:r>
-        <w:rPr>
-          <w:rFonts w:ascii="Palatino Linotype" w:hAnsi="Palatino Linotype"/>
-          <w:b/>
-          <w:bCs/>
-          <w:i/>
-          <w:sz w:val="19"/>
-          <w:szCs w:val="19"/>
-        </w:rPr>
-        <w:t>14</w:t>
-      </w:r>
-      <w:r>
-        <w:rPr>
-          <w:rFonts w:ascii="Palatino Linotype" w:hAnsi="Palatino Linotype"/>
-          <w:b/>
-          <w:bCs/>
-          <w:i/>
-          <w:sz w:val="19"/>
-          <w:szCs w:val="19"/>
-        </w:rPr>
-        <w:t xml:space="preserve"> days of the filing of this decision. Any objections must state with specificity the grounds of the objections. </w:t>
-      </w:r>
-      <w:r>
-        <w:rPr>
-          <w:rFonts w:ascii="Palatino Linotype" w:hAnsi="Palatino Linotype"/>
-          <w:b/>
-          <w:bCs/>
-          <w:i/>
-          <w:sz w:val="19"/>
-          <w:szCs w:val="19"/>
-        </w:rPr>
-        <w:t xml:space="preserve">A party shall not assign as error on appeal the court’s adoption of this decision unless the party timely </w:t>
-      </w:r>
-      <w:r>
-        <w:rPr>
-          <w:rFonts w:ascii="Palatino Linotype" w:hAnsi="Palatino Linotype"/>
-          <w:b/>
-          <w:bCs/>
-          <w:i/>
-          <w:sz w:val="19"/>
-          <w:szCs w:val="19"/>
-        </w:rPr>
-        <w:t>files objections.</w:t>
-      </w:r>
-    </w:p>
-    <w:p>
-      <w:pPr>
-        <w:tabs>
-          <w:tab w:val="left" w:pos="-1080"/>
-          <w:tab w:val="left" w:pos="-720"/>
-          <w:tab w:val="left" w:pos="0"/>
-          <w:tab w:val="left" w:pos="720"/>
-          <w:tab w:val="left" w:pos="1440"/>
-          <w:tab w:val="left" w:pos="2160"/>
-          <w:tab w:val="left" w:pos="2880"/>
-          <w:tab w:val="left" w:pos="3600"/>
-          <w:tab w:val="left" w:pos="4320"/>
-          <w:tab w:val="left" w:pos="4680"/>
-        </w:tabs>
-        <w:rPr>
-          <w:rFonts w:ascii="Palatino Linotype" w:hAnsi="Palatino Linotype"/>
           <w:color w:val="FF0000"/>
           <w:sz w:val="20"/>
           <w:szCs w:val="20"/>
@@ -2363,15 +2467,7 @@
         <w:sz w:val="20"/>
         <w:szCs w:val="20"/>
       </w:rPr>
-      <w:t xml:space="preserve">Magistrate Decision – Not Guilty Bond Entry</w:t>
-    </w:r>
-    <w:r>
-      <w:rPr>
-        <w:rFonts w:ascii="Palatino Linotype" w:hAnsi="Palatino Linotype"/>
-        <w:sz w:val="20"/>
-        <w:szCs w:val="20"/>
-      </w:rPr>
-      <w:t xml:space="preserve"> 22CRB00098</w:t>
+      <w:t xml:space="preserve">Not Guilty Bond Judgment Entry 22CRB00098</w:t>
     </w:r>
   </w:p>
   <w:p>

</xml_diff>